<commit_message>
Final doc updated if you need it. Added the database schema image
</commit_message>
<xml_diff>
--- a/requirements_document_team_b.docx
+++ b/requirements_document_team_b.docx
@@ -1,6 +1,6 @@
 
 <file path=word/document.xml><?xml version="1.0" encoding="utf-8"?>
-<w:document xmlns:wpc="http://schemas.microsoft.com/office/word/2010/wordprocessingCanvas" xmlns:mc="http://schemas.openxmlformats.org/markup-compatibility/2006" xmlns:o="urn:schemas-microsoft-com:office:office" xmlns:r="http://schemas.openxmlformats.org/officeDocument/2006/relationships" xmlns:m="http://schemas.openxmlformats.org/officeDocument/2006/math" xmlns:v="urn:schemas-microsoft-com:vml" xmlns:wp14="http://schemas.microsoft.com/office/word/2010/wordprocessingDrawing" xmlns:wp="http://schemas.openxmlformats.org/drawingml/2006/wordprocessingDrawing" xmlns:w10="urn:schemas-microsoft-com:office:word" xmlns:w="http://schemas.openxmlformats.org/wordprocessingml/2006/main" xmlns:w14="http://schemas.microsoft.com/office/word/2010/wordml" xmlns:w15="http://schemas.microsoft.com/office/word/2012/wordml" xmlns:wpg="http://schemas.microsoft.com/office/word/2010/wordprocessingGroup" xmlns:wpi="http://schemas.microsoft.com/office/word/2010/wordprocessingInk" xmlns:wne="http://schemas.microsoft.com/office/word/2006/wordml" xmlns:wps="http://schemas.microsoft.com/office/word/2010/wordprocessingShape" mc:Ignorable="w14 w15 wp14">
+<w:document xmlns:wpc="http://schemas.microsoft.com/office/word/2010/wordprocessingCanvas" xmlns:mo="http://schemas.microsoft.com/office/mac/office/2008/main" xmlns:mc="http://schemas.openxmlformats.org/markup-compatibility/2006" xmlns:mv="urn:schemas-microsoft-com:mac:vml" xmlns:o="urn:schemas-microsoft-com:office:office" xmlns:r="http://schemas.openxmlformats.org/officeDocument/2006/relationships" xmlns:m="http://schemas.openxmlformats.org/officeDocument/2006/math" xmlns:v="urn:schemas-microsoft-com:vml" xmlns:wp14="http://schemas.microsoft.com/office/word/2010/wordprocessingDrawing" xmlns:wp="http://schemas.openxmlformats.org/drawingml/2006/wordprocessingDrawing" xmlns:w10="urn:schemas-microsoft-com:office:word" xmlns:w="http://schemas.openxmlformats.org/wordprocessingml/2006/main" xmlns:w14="http://schemas.microsoft.com/office/word/2010/wordml" xmlns:w15="http://schemas.microsoft.com/office/word/2012/wordml" xmlns:wpg="http://schemas.microsoft.com/office/word/2010/wordprocessingGroup" xmlns:wpi="http://schemas.microsoft.com/office/word/2010/wordprocessingInk" xmlns:wne="http://schemas.microsoft.com/office/word/2006/wordml" xmlns:wps="http://schemas.microsoft.com/office/word/2010/wordprocessingShape" mc:Ignorable="w14 w15 wp14">
   <w:body>
     <w:p>
       <w:pPr>
@@ -68,7 +68,7 @@
           <w:sz w:val="72"/>
           <w:szCs w:val="72"/>
         </w:rPr>
-        <w:pict>
+        <w:pict w14:anchorId="524F7399">
           <v:rect id="_x0000_i1025" style="width:0;height:1.5pt" o:hralign="center" o:hrstd="t" o:hr="t" fillcolor="#a0a0a0" stroked="f"/>
         </w:pict>
       </w:r>
@@ -162,23 +162,7 @@
           <w:rFonts w:ascii="Calibri" w:hAnsi="Calibri"/>
           <w:color w:val="000000"/>
         </w:rPr>
-        <w:t xml:space="preserve">Karen Cardenas | Roberto </w:t>
-      </w:r>
-      <w:proofErr w:type="spellStart"/>
-      <w:r>
-        <w:rPr>
-          <w:rFonts w:ascii="Calibri" w:hAnsi="Calibri"/>
-          <w:color w:val="000000"/>
-        </w:rPr>
-        <w:t>Despoiu</w:t>
-      </w:r>
-      <w:proofErr w:type="spellEnd"/>
-      <w:r>
-        <w:rPr>
-          <w:rFonts w:ascii="Calibri" w:hAnsi="Calibri"/>
-          <w:color w:val="000000"/>
-        </w:rPr>
-        <w:t xml:space="preserve"> | Alex Alvarez</w:t>
+        <w:t>Karen Cardenas | Roberto Despoiu | Alex Alvarez</w:t>
       </w:r>
     </w:p>
     <w:p>
@@ -206,13 +190,8 @@
         <w:t xml:space="preserve">Company Name: </w:t>
       </w:r>
       <w:r>
-        <w:t xml:space="preserve">Above </w:t>
-      </w:r>
-      <w:proofErr w:type="spellStart"/>
-      <w:r>
-        <w:t>Treeline</w:t>
-      </w:r>
-      <w:proofErr w:type="spellEnd"/>
+        <w:t>Above Treeline</w:t>
+      </w:r>
     </w:p>
     <w:p>
       <w:r>
@@ -233,23 +212,7 @@
         <w:t>Tagline: “</w:t>
       </w:r>
       <w:r>
-        <w:t xml:space="preserve">In mountaineering terms, the </w:t>
-      </w:r>
-      <w:proofErr w:type="spellStart"/>
-      <w:r>
-        <w:t>treeline</w:t>
-      </w:r>
-      <w:proofErr w:type="spellEnd"/>
-      <w:r>
-        <w:t xml:space="preserve"> is the “line” past which trees can no longer grow because of high altitude. Most difficult mountaineering ascents occur above the </w:t>
-      </w:r>
-      <w:proofErr w:type="spellStart"/>
-      <w:r>
-        <w:t>treeline</w:t>
-      </w:r>
-      <w:proofErr w:type="spellEnd"/>
-      <w:r>
-        <w:t>.</w:t>
+        <w:t>In mountaineering terms, the treeline is the “line” past which trees can no longer grow because of high altitude. Most difficult mountaineering ascents occur above the treeline.</w:t>
       </w:r>
       <w:r>
         <w:t>”</w:t>
@@ -271,31 +234,15 @@
     <w:p>
       <w:r>
         <w:tab/>
-        <w:t xml:space="preserve">Twitter: Above </w:t>
-      </w:r>
-      <w:proofErr w:type="spellStart"/>
-      <w:r>
-        <w:t>Treeline</w:t>
-      </w:r>
-      <w:proofErr w:type="spellEnd"/>
-      <w:r>
-        <w:t xml:space="preserve"> </w:t>
+        <w:t xml:space="preserve">Twitter: Above Treeline </w:t>
       </w:r>
       <w:hyperlink r:id="rId5" w:history="1">
         <w:r>
           <w:rPr>
             <w:rStyle w:val="Hyperlink"/>
           </w:rPr>
-          <w:t>@</w:t>
+          <w:t>@TreelineAbove</w:t>
         </w:r>
-        <w:proofErr w:type="spellStart"/>
-        <w:r>
-          <w:rPr>
-            <w:rStyle w:val="Hyperlink"/>
-          </w:rPr>
-          <w:t>TreelineAbove</w:t>
-        </w:r>
-        <w:proofErr w:type="spellEnd"/>
       </w:hyperlink>
     </w:p>
     <w:p>
@@ -329,15 +276,7 @@
     </w:p>
     <w:p>
       <w:r>
-        <w:t xml:space="preserve">The main purpose of Above </w:t>
-      </w:r>
-      <w:proofErr w:type="spellStart"/>
-      <w:r>
-        <w:t>Treeline</w:t>
-      </w:r>
-      <w:proofErr w:type="spellEnd"/>
-      <w:r>
-        <w:t xml:space="preserve"> is to reach out to the outdoors community and provide them with whatever type of tools or accessories they may need to continue on the path.  In making a website, it makes them and their products more accessible and available to everyone looking for these kinds of equipment.</w:t>
+        <w:t>The main purpose of Above Treeline is to reach out to the outdoors community and provide them with whatever type of tools or accessories they may need to continue on the path.  In making a website, it makes them and their products more accessible and available to everyone looking for these kinds of equipment.</w:t>
       </w:r>
     </w:p>
     <w:p>
@@ -376,35 +315,13 @@
     </w:p>
     <w:p>
       <w:r>
-        <w:t>The company has a logo, created by Roberto via Photoshop.</w:t>
-      </w:r>
-    </w:p>
-    <w:p>
-      <w:r>
-        <w:t>&lt;ENTER LOGO&gt;</w:t>
-      </w:r>
-    </w:p>
-    <w:p>
-      <w:r>
-        <w:t>&lt;POSSIBLE VIDEO FOR SPLASH PAGE?&gt;</w:t>
-      </w:r>
-    </w:p>
-    <w:p>
-      <w:pPr>
-        <w:rPr>
-          <w:b/>
-        </w:rPr>
-      </w:pPr>
-      <w:r>
-        <w:rPr>
-          <w:b/>
-        </w:rPr>
-        <w:t>Site Layout:</w:t>
-      </w:r>
-    </w:p>
-    <w:p>
-      <w:r>
-        <w:t>An initial site layout mockup has been worked up.  This is the initial design moving forward:</w:t>
+        <w:t>The company has a logo, created by Roberto via Photoshop</w:t>
+      </w:r>
+      <w:r>
+        <w:t>/Illustrator</w:t>
+      </w:r>
+      <w:r>
+        <w:t>.</w:t>
       </w:r>
     </w:p>
     <w:p>
@@ -413,18 +330,10 @@
           <w:noProof/>
         </w:rPr>
         <w:drawing>
-          <wp:anchor distT="0" distB="0" distL="114300" distR="114300" simplePos="0" relativeHeight="251658240" behindDoc="1" locked="0" layoutInCell="1" allowOverlap="1" wp14:anchorId="5FA2FC83" wp14:editId="0ABE0E67">
-            <wp:simplePos x="0" y="0"/>
-            <wp:positionH relativeFrom="column">
-              <wp:posOffset>2181225</wp:posOffset>
-            </wp:positionH>
-            <wp:positionV relativeFrom="paragraph">
-              <wp:posOffset>-575945</wp:posOffset>
-            </wp:positionV>
-            <wp:extent cx="4295775" cy="2407285"/>
-            <wp:effectExtent l="0" t="0" r="9525" b="0"/>
-            <wp:wrapSquare wrapText="bothSides"/>
-            <wp:docPr id="1" name="Picture 1"/>
+          <wp:inline distT="0" distB="0" distL="0" distR="0" wp14:anchorId="4D129FCE" wp14:editId="5E8978E7">
+            <wp:extent cx="1080135" cy="716398"/>
+            <wp:effectExtent l="0" t="0" r="12065" b="0"/>
+            <wp:docPr id="2" name="Picture 2"/>
             <wp:cNvGraphicFramePr>
               <a:graphicFrameLocks xmlns:a="http://schemas.openxmlformats.org/drawingml/2006/main" noChangeAspect="1"/>
             </wp:cNvGraphicFramePr>
@@ -432,11 +341,11 @@
               <a:graphicData uri="http://schemas.openxmlformats.org/drawingml/2006/picture">
                 <pic:pic xmlns:pic="http://schemas.openxmlformats.org/drawingml/2006/picture">
                   <pic:nvPicPr>
-                    <pic:cNvPr id="1" name=""/>
+                    <pic:cNvPr id="2" name="workingLogo.png"/>
                     <pic:cNvPicPr/>
                   </pic:nvPicPr>
                   <pic:blipFill>
-                    <a:blip r:embed="rId7">
+                    <a:blip r:embed="rId7" cstate="print">
                       <a:extLst>
                         <a:ext uri="{28A0092B-C50C-407E-A947-70E740481C1C}">
                           <a14:useLocalDpi xmlns:a14="http://schemas.microsoft.com/office/drawing/2010/main" val="0"/>
@@ -450,7 +359,7 @@
                   <pic:spPr>
                     <a:xfrm>
                       <a:off x="0" y="0"/>
-                      <a:ext cx="4295775" cy="2407285"/>
+                      <a:ext cx="1086511" cy="720627"/>
                     </a:xfrm>
                     <a:prstGeom prst="rect">
                       <a:avLst/>
@@ -459,18 +368,93 @@
                 </pic:pic>
               </a:graphicData>
             </a:graphic>
-          </wp:anchor>
+          </wp:inline>
         </w:drawing>
       </w:r>
     </w:p>
-    <w:p>
-      <w:pPr>
-        <w:rPr>
-          <w:b/>
-        </w:rPr>
-      </w:pPr>
+    <w:p/>
+    <w:p/>
+    <w:p/>
+    <w:p/>
+    <w:p/>
+    <w:p/>
+    <w:p>
       <w:bookmarkStart w:id="0" w:name="_GoBack"/>
       <w:bookmarkEnd w:id="0"/>
+    </w:p>
+    <w:p>
+      <w:pPr>
+        <w:rPr>
+          <w:b/>
+        </w:rPr>
+      </w:pPr>
+      <w:r>
+        <w:rPr>
+          <w:b/>
+        </w:rPr>
+        <w:lastRenderedPageBreak/>
+        <w:t>Site Layout:</w:t>
+      </w:r>
+    </w:p>
+    <w:p>
+      <w:r>
+        <w:t>An initial site layout mockup has been worked up.  This is the initial design moving forward:</w:t>
+      </w:r>
+    </w:p>
+    <w:p/>
+    <w:p>
+      <w:pPr>
+        <w:rPr>
+          <w:b/>
+        </w:rPr>
+      </w:pPr>
+      <w:r>
+        <w:rPr>
+          <w:b/>
+          <w:noProof/>
+        </w:rPr>
+        <w:drawing>
+          <wp:inline distT="0" distB="0" distL="0" distR="0" wp14:anchorId="5A96D2E7" wp14:editId="2298B340">
+            <wp:extent cx="5943600" cy="3025775"/>
+            <wp:effectExtent l="0" t="0" r="0" b="0"/>
+            <wp:docPr id="3" name="Picture 3"/>
+            <wp:cNvGraphicFramePr>
+              <a:graphicFrameLocks xmlns:a="http://schemas.openxmlformats.org/drawingml/2006/main" noChangeAspect="1"/>
+            </wp:cNvGraphicFramePr>
+            <a:graphic xmlns:a="http://schemas.openxmlformats.org/drawingml/2006/main">
+              <a:graphicData uri="http://schemas.openxmlformats.org/drawingml/2006/picture">
+                <pic:pic xmlns:pic="http://schemas.openxmlformats.org/drawingml/2006/picture">
+                  <pic:nvPicPr>
+                    <pic:cNvPr id="3" name="Screen Shot 2016-02-23 at 9.15.42 AM.png"/>
+                    <pic:cNvPicPr/>
+                  </pic:nvPicPr>
+                  <pic:blipFill>
+                    <a:blip r:embed="rId8" cstate="print">
+                      <a:extLst>
+                        <a:ext uri="{28A0092B-C50C-407E-A947-70E740481C1C}">
+                          <a14:useLocalDpi xmlns:a14="http://schemas.microsoft.com/office/drawing/2010/main" val="0"/>
+                        </a:ext>
+                      </a:extLst>
+                    </a:blip>
+                    <a:stretch>
+                      <a:fillRect/>
+                    </a:stretch>
+                  </pic:blipFill>
+                  <pic:spPr>
+                    <a:xfrm>
+                      <a:off x="0" y="0"/>
+                      <a:ext cx="5943600" cy="3025775"/>
+                    </a:xfrm>
+                    <a:prstGeom prst="rect">
+                      <a:avLst/>
+                    </a:prstGeom>
+                  </pic:spPr>
+                </pic:pic>
+              </a:graphicData>
+            </a:graphic>
+          </wp:inline>
+        </w:drawing>
+      </w:r>
       <w:r>
         <w:rPr>
           <w:b/>
@@ -739,104 +723,16 @@
         </w:numPr>
       </w:pPr>
       <w:r>
-        <w:t>Customers(</w:t>
-      </w:r>
-      <w:proofErr w:type="spellStart"/>
-      <w:r>
-        <w:t>ID:int</w:t>
-      </w:r>
-      <w:proofErr w:type="spellEnd"/>
-      <w:r>
-        <w:t xml:space="preserve">, </w:t>
-      </w:r>
-      <w:proofErr w:type="spellStart"/>
-      <w:r>
-        <w:t>FirstName:String</w:t>
-      </w:r>
-      <w:proofErr w:type="spellEnd"/>
-      <w:r>
-        <w:t xml:space="preserve">, </w:t>
-      </w:r>
-      <w:proofErr w:type="spellStart"/>
-      <w:r>
-        <w:t>LastName:String</w:t>
-      </w:r>
-      <w:proofErr w:type="spellEnd"/>
-      <w:r>
-        <w:t xml:space="preserve">, </w:t>
-      </w:r>
-      <w:proofErr w:type="spellStart"/>
-      <w:r>
-        <w:t>BillingAddress:String</w:t>
-      </w:r>
-      <w:proofErr w:type="spellEnd"/>
-      <w:r>
-        <w:t xml:space="preserve">, </w:t>
-      </w:r>
-      <w:proofErr w:type="spellStart"/>
-      <w:r>
-        <w:t>ShippingAddress:String</w:t>
-      </w:r>
-      <w:proofErr w:type="spellEnd"/>
-      <w:r>
-        <w:t xml:space="preserve">, </w:t>
-      </w:r>
-      <w:proofErr w:type="spellStart"/>
-      <w:r>
-        <w:t>City:String</w:t>
-      </w:r>
-      <w:proofErr w:type="spellEnd"/>
-      <w:r>
-        <w:t xml:space="preserve">, </w:t>
-      </w:r>
-      <w:proofErr w:type="spellStart"/>
-      <w:r>
-        <w:t>State:String</w:t>
-      </w:r>
-      <w:proofErr w:type="spellEnd"/>
-      <w:r>
-        <w:t xml:space="preserve">, </w:t>
-      </w:r>
-      <w:proofErr w:type="spellStart"/>
-      <w:r>
-        <w:t>Zip</w:t>
-      </w:r>
-      <w:r>
-        <w:t>code:String</w:t>
-      </w:r>
-      <w:proofErr w:type="spellEnd"/>
-      <w:r>
-        <w:t xml:space="preserve">, </w:t>
-      </w:r>
-      <w:proofErr w:type="spellStart"/>
-      <w:r>
-        <w:t>Email:String</w:t>
-      </w:r>
-      <w:proofErr w:type="spellEnd"/>
-      <w:r>
-        <w:t xml:space="preserve">, </w:t>
-      </w:r>
-      <w:proofErr w:type="spellStart"/>
-      <w:r>
-        <w:t>User</w:t>
+        <w:t>Customers(ID:int, FirstName:String, LastName:String, BillingAddress:String, ShippingAddress:String, City:String, State:String, Zip</w:t>
+      </w:r>
+      <w:r>
+        <w:t>code:String, Email:String, User</w:t>
       </w:r>
       <w:r>
         <w:t>n</w:t>
       </w:r>
       <w:r>
-        <w:t>ame:String</w:t>
-      </w:r>
-      <w:proofErr w:type="spellEnd"/>
-      <w:r>
-        <w:t xml:space="preserve">, </w:t>
-      </w:r>
-      <w:proofErr w:type="spellStart"/>
-      <w:r>
-        <w:t>Password:String</w:t>
-      </w:r>
-      <w:proofErr w:type="spellEnd"/>
-      <w:r>
-        <w:t>)</w:t>
+        <w:t>ame:String, Password:String)</w:t>
       </w:r>
     </w:p>
     <w:p>
@@ -860,71 +756,13 @@
         </w:numPr>
       </w:pPr>
       <w:r>
-        <w:t>Products(</w:t>
-      </w:r>
-      <w:proofErr w:type="spellStart"/>
-      <w:r>
-        <w:t>ID:int</w:t>
-      </w:r>
-      <w:proofErr w:type="spellEnd"/>
-      <w:r>
-        <w:t xml:space="preserve">, </w:t>
-      </w:r>
-      <w:proofErr w:type="spellStart"/>
-      <w:r>
-        <w:t>Stock:int</w:t>
-      </w:r>
-      <w:proofErr w:type="spellEnd"/>
-      <w:r>
-        <w:t xml:space="preserve">, </w:t>
-      </w:r>
-      <w:proofErr w:type="spellStart"/>
-      <w:r>
-        <w:t>UnitPrice:double</w:t>
-      </w:r>
-      <w:proofErr w:type="spellEnd"/>
-      <w:r>
-        <w:t xml:space="preserve">, </w:t>
-      </w:r>
-      <w:proofErr w:type="spellStart"/>
-      <w:r>
-        <w:t>ProductName:String</w:t>
-      </w:r>
-      <w:proofErr w:type="spellEnd"/>
-      <w:r>
-        <w:t xml:space="preserve">, </w:t>
-      </w:r>
-      <w:proofErr w:type="spellStart"/>
-      <w:r>
-        <w:t>Description:String</w:t>
-      </w:r>
-      <w:proofErr w:type="spellEnd"/>
-      <w:r>
-        <w:t xml:space="preserve">, </w:t>
-      </w:r>
-      <w:proofErr w:type="spellStart"/>
-      <w:r>
-        <w:t>Image:String</w:t>
-      </w:r>
-      <w:proofErr w:type="spellEnd"/>
-      <w:r>
-        <w:t xml:space="preserve">, </w:t>
-      </w:r>
-      <w:proofErr w:type="spellStart"/>
-      <w:r>
-        <w:t>CategoryID:int</w:t>
-      </w:r>
-      <w:proofErr w:type="spellEnd"/>
-      <w:r>
-        <w:t xml:space="preserve">, </w:t>
-      </w:r>
-      <w:proofErr w:type="spellStart"/>
-      <w:r>
-        <w:t>Featured:Boolean</w:t>
-      </w:r>
-      <w:proofErr w:type="spellEnd"/>
-      <w:r>
-        <w:t>)</w:t>
+        <w:t xml:space="preserve">Products(ID:int, Stock:int, UnitPrice:double, ProductName:String, Description:String, Image:String, </w:t>
+      </w:r>
+      <w:r>
+        <w:t xml:space="preserve">CategoryID:int, </w:t>
+      </w:r>
+      <w:r>
+        <w:t>Featured:Boolean)</w:t>
       </w:r>
     </w:p>
     <w:p>
@@ -948,15 +786,7 @@
         </w:numPr>
       </w:pPr>
       <w:r>
-        <w:t xml:space="preserve">Foreign Key: </w:t>
-      </w:r>
-      <w:proofErr w:type="spellStart"/>
-      <w:r>
-        <w:t>CategoryID</w:t>
-      </w:r>
-      <w:proofErr w:type="spellEnd"/>
-      <w:r>
-        <w:t xml:space="preserve"> -&gt; Categories</w:t>
+        <w:t>Foreign Key: CategoryID -&gt; Categories</w:t>
       </w:r>
     </w:p>
     <w:p>
@@ -968,23 +798,7 @@
         </w:numPr>
       </w:pPr>
       <w:r>
-        <w:t>Categories(</w:t>
-      </w:r>
-      <w:proofErr w:type="spellStart"/>
-      <w:r>
-        <w:t>ID:int</w:t>
-      </w:r>
-      <w:proofErr w:type="spellEnd"/>
-      <w:r>
-        <w:t xml:space="preserve">, </w:t>
-      </w:r>
-      <w:proofErr w:type="spellStart"/>
-      <w:r>
-        <w:t>Description:String</w:t>
-      </w:r>
-      <w:proofErr w:type="spellEnd"/>
-      <w:r>
-        <w:t>)</w:t>
+        <w:t>Categories(ID:int, Description:String)</w:t>
       </w:r>
     </w:p>
     <w:p>
@@ -1008,55 +822,7 @@
         </w:numPr>
       </w:pPr>
       <w:r>
-        <w:t>Orders(</w:t>
-      </w:r>
-      <w:proofErr w:type="spellStart"/>
-      <w:r>
-        <w:t>ID:int</w:t>
-      </w:r>
-      <w:proofErr w:type="spellEnd"/>
-      <w:r>
-        <w:t xml:space="preserve">, </w:t>
-      </w:r>
-      <w:proofErr w:type="spellStart"/>
-      <w:r>
-        <w:t>CustomerID:int</w:t>
-      </w:r>
-      <w:proofErr w:type="spellEnd"/>
-      <w:r>
-        <w:t xml:space="preserve">, </w:t>
-      </w:r>
-      <w:proofErr w:type="spellStart"/>
-      <w:r>
-        <w:t>Subtotal:double</w:t>
-      </w:r>
-      <w:proofErr w:type="spellEnd"/>
-      <w:r>
-        <w:t xml:space="preserve">, </w:t>
-      </w:r>
-      <w:proofErr w:type="spellStart"/>
-      <w:r>
-        <w:t>ShippingAddress:String</w:t>
-      </w:r>
-      <w:proofErr w:type="spellEnd"/>
-      <w:r>
-        <w:t xml:space="preserve">, </w:t>
-      </w:r>
-      <w:proofErr w:type="spellStart"/>
-      <w:r>
-        <w:t>OrderDate:String?Date</w:t>
-      </w:r>
-      <w:proofErr w:type="spellEnd"/>
-      <w:r>
-        <w:t xml:space="preserve">?, </w:t>
-      </w:r>
-      <w:proofErr w:type="spellStart"/>
-      <w:r>
-        <w:t>OrderStatus:String</w:t>
-      </w:r>
-      <w:proofErr w:type="spellEnd"/>
-      <w:r>
-        <w:t>)</w:t>
+        <w:t>Orders(ID:int, CustomerID:int, Subtotal:double, ShippingAddress:String, OrderDate:String?Date?, OrderStatus:String)</w:t>
       </w:r>
     </w:p>
     <w:p>
@@ -1080,13 +846,8 @@
         </w:numPr>
       </w:pPr>
       <w:r>
-        <w:t xml:space="preserve">Foreign Key: </w:t>
-      </w:r>
-      <w:proofErr w:type="spellStart"/>
-      <w:r>
-        <w:t>CustomerID</w:t>
-      </w:r>
-      <w:proofErr w:type="spellEnd"/>
+        <w:t>Foreign Key: CustomerID</w:t>
+      </w:r>
       <w:r>
         <w:t xml:space="preserve"> -&gt; Customers</w:t>
       </w:r>
@@ -1099,45 +860,8 @@
           <w:numId w:val="2"/>
         </w:numPr>
       </w:pPr>
-      <w:proofErr w:type="spellStart"/>
-      <w:r>
-        <w:t>OrderItem</w:t>
-      </w:r>
-      <w:proofErr w:type="spellEnd"/>
-      <w:r>
-        <w:t>(</w:t>
-      </w:r>
-      <w:proofErr w:type="spellStart"/>
-      <w:r>
-        <w:t>ID:int</w:t>
-      </w:r>
-      <w:proofErr w:type="spellEnd"/>
-      <w:r>
-        <w:t xml:space="preserve">, </w:t>
-      </w:r>
-      <w:proofErr w:type="spellStart"/>
-      <w:r>
-        <w:t>OrderID:int</w:t>
-      </w:r>
-      <w:proofErr w:type="spellEnd"/>
-      <w:r>
-        <w:t xml:space="preserve">, </w:t>
-      </w:r>
-      <w:proofErr w:type="spellStart"/>
-      <w:r>
-        <w:t>ProductID:int</w:t>
-      </w:r>
-      <w:proofErr w:type="spellEnd"/>
-      <w:r>
-        <w:t xml:space="preserve">, </w:t>
-      </w:r>
-      <w:proofErr w:type="spellStart"/>
-      <w:r>
-        <w:t>Quantity:int</w:t>
-      </w:r>
-      <w:proofErr w:type="spellEnd"/>
-      <w:r>
-        <w:t>)</w:t>
+      <w:r>
+        <w:t>OrderItem(ID:int, OrderID:int, ProductID:int, Quantity:int)</w:t>
       </w:r>
     </w:p>
     <w:p>
@@ -1161,25 +885,61 @@
         </w:numPr>
       </w:pPr>
       <w:r>
-        <w:t xml:space="preserve">Foreign Key: </w:t>
-      </w:r>
-      <w:proofErr w:type="spellStart"/>
-      <w:r>
-        <w:t>OrderID</w:t>
-      </w:r>
-      <w:proofErr w:type="spellEnd"/>
-      <w:r>
-        <w:t xml:space="preserve"> -&gt; Orders, </w:t>
-      </w:r>
-      <w:proofErr w:type="spellStart"/>
-      <w:r>
-        <w:t>CustomerID</w:t>
-      </w:r>
-      <w:proofErr w:type="spellEnd"/>
-      <w:r>
-        <w:t xml:space="preserve"> -&gt; Customers</w:t>
-      </w:r>
-    </w:p>
+        <w:t>Foreign Key: OrderID -&gt; Orders, CustomerID -&gt; Customers</w:t>
+      </w:r>
+    </w:p>
+    <w:p>
+      <w:r>
+        <w:rPr>
+          <w:noProof/>
+        </w:rPr>
+        <w:drawing>
+          <wp:inline distT="0" distB="0" distL="0" distR="0" wp14:anchorId="7477C2FF" wp14:editId="4E041FCF">
+            <wp:extent cx="5943600" cy="2706370"/>
+            <wp:effectExtent l="0" t="0" r="0" b="11430"/>
+            <wp:docPr id="1" name="Picture 1"/>
+            <wp:cNvGraphicFramePr>
+              <a:graphicFrameLocks xmlns:a="http://schemas.openxmlformats.org/drawingml/2006/main" noChangeAspect="1"/>
+            </wp:cNvGraphicFramePr>
+            <a:graphic xmlns:a="http://schemas.openxmlformats.org/drawingml/2006/main">
+              <a:graphicData uri="http://schemas.openxmlformats.org/drawingml/2006/picture">
+                <pic:pic xmlns:pic="http://schemas.openxmlformats.org/drawingml/2006/picture">
+                  <pic:nvPicPr>
+                    <pic:cNvPr id="1" name="relations.jpg"/>
+                    <pic:cNvPicPr/>
+                  </pic:nvPicPr>
+                  <pic:blipFill>
+                    <a:blip r:embed="rId9">
+                      <a:extLst>
+                        <a:ext uri="{28A0092B-C50C-407E-A947-70E740481C1C}">
+                          <a14:useLocalDpi xmlns:a14="http://schemas.microsoft.com/office/drawing/2010/main" val="0"/>
+                        </a:ext>
+                      </a:extLst>
+                    </a:blip>
+                    <a:stretch>
+                      <a:fillRect/>
+                    </a:stretch>
+                  </pic:blipFill>
+                  <pic:spPr>
+                    <a:xfrm>
+                      <a:off x="0" y="0"/>
+                      <a:ext cx="5943600" cy="2706370"/>
+                    </a:xfrm>
+                    <a:prstGeom prst="rect">
+                      <a:avLst/>
+                    </a:prstGeom>
+                  </pic:spPr>
+                </pic:pic>
+              </a:graphicData>
+            </a:graphic>
+          </wp:inline>
+        </w:drawing>
+      </w:r>
+    </w:p>
+    <w:p/>
+    <w:p/>
+    <w:p/>
+    <w:p/>
     <w:p/>
     <w:p>
       <w:pPr>
@@ -1194,6 +954,7 @@
           <w:sz w:val="48"/>
           <w:szCs w:val="48"/>
         </w:rPr>
+        <w:lastRenderedPageBreak/>
         <w:t>Team/Work Breakdown</w:t>
       </w:r>
     </w:p>
@@ -1250,8 +1011,8 @@
 </file>
 
 <file path=word/numbering.xml><?xml version="1.0" encoding="utf-8"?>
-<w:numbering xmlns:wpc="http://schemas.microsoft.com/office/word/2010/wordprocessingCanvas" xmlns:mc="http://schemas.openxmlformats.org/markup-compatibility/2006" xmlns:o="urn:schemas-microsoft-com:office:office" xmlns:r="http://schemas.openxmlformats.org/officeDocument/2006/relationships" xmlns:m="http://schemas.openxmlformats.org/officeDocument/2006/math" xmlns:v="urn:schemas-microsoft-com:vml" xmlns:wp14="http://schemas.microsoft.com/office/word/2010/wordprocessingDrawing" xmlns:wp="http://schemas.openxmlformats.org/drawingml/2006/wordprocessingDrawing" xmlns:w10="urn:schemas-microsoft-com:office:word" xmlns:w="http://schemas.openxmlformats.org/wordprocessingml/2006/main" xmlns:w14="http://schemas.microsoft.com/office/word/2010/wordml" xmlns:w15="http://schemas.microsoft.com/office/word/2012/wordml" xmlns:wpg="http://schemas.microsoft.com/office/word/2010/wordprocessingGroup" xmlns:wpi="http://schemas.microsoft.com/office/word/2010/wordprocessingInk" xmlns:wne="http://schemas.microsoft.com/office/word/2006/wordml" xmlns:wps="http://schemas.microsoft.com/office/word/2010/wordprocessingShape" mc:Ignorable="w14 w15 wp14">
-  <w:abstractNum w:abstractNumId="0" w15:restartNumberingAfterBreak="0">
+<w:numbering xmlns:wpc="http://schemas.microsoft.com/office/word/2010/wordprocessingCanvas" xmlns:mo="http://schemas.microsoft.com/office/mac/office/2008/main" xmlns:mc="http://schemas.openxmlformats.org/markup-compatibility/2006" xmlns:mv="urn:schemas-microsoft-com:mac:vml" xmlns:o="urn:schemas-microsoft-com:office:office" xmlns:r="http://schemas.openxmlformats.org/officeDocument/2006/relationships" xmlns:m="http://schemas.openxmlformats.org/officeDocument/2006/math" xmlns:v="urn:schemas-microsoft-com:vml" xmlns:wp14="http://schemas.microsoft.com/office/word/2010/wordprocessingDrawing" xmlns:wp="http://schemas.openxmlformats.org/drawingml/2006/wordprocessingDrawing" xmlns:w10="urn:schemas-microsoft-com:office:word" xmlns:w="http://schemas.openxmlformats.org/wordprocessingml/2006/main" xmlns:w14="http://schemas.microsoft.com/office/word/2010/wordml" xmlns:w15="http://schemas.microsoft.com/office/word/2012/wordml" xmlns:wpg="http://schemas.microsoft.com/office/word/2010/wordprocessingGroup" xmlns:wpi="http://schemas.microsoft.com/office/word/2010/wordprocessingInk" xmlns:wne="http://schemas.microsoft.com/office/word/2006/wordml" xmlns:wps="http://schemas.microsoft.com/office/word/2010/wordprocessingShape" mc:Ignorable="w14 w15 wp14">
+  <w:abstractNum w:abstractNumId="0">
     <w:nsid w:val="14DC6D64"/>
     <w:multiLevelType w:val="hybridMultilevel"/>
     <w:tmpl w:val="D6FE4E7A"/>
@@ -1337,7 +1098,7 @@
       </w:pPr>
     </w:lvl>
   </w:abstractNum>
-  <w:abstractNum w:abstractNumId="1" w15:restartNumberingAfterBreak="0">
+  <w:abstractNum w:abstractNumId="1">
     <w:nsid w:val="2F337AA4"/>
     <w:multiLevelType w:val="hybridMultilevel"/>
     <w:tmpl w:val="622A5E7A"/>
@@ -1449,7 +1210,7 @@
       </w:pPr>
     </w:pPrDefault>
   </w:docDefaults>
-  <w:latentStyles w:defLockedState="0" w:defUIPriority="99" w:defSemiHidden="0" w:defUnhideWhenUsed="0" w:defQFormat="0" w:count="371">
+  <w:latentStyles w:defLockedState="0" w:defUIPriority="99" w:defSemiHidden="0" w:defUnhideWhenUsed="0" w:defQFormat="0" w:count="380">
     <w:lsdException w:name="Normal" w:uiPriority="0" w:qFormat="1"/>
     <w:lsdException w:name="heading 1" w:uiPriority="9" w:qFormat="1"/>
     <w:lsdException w:name="heading 2" w:semiHidden="1" w:uiPriority="9" w:unhideWhenUsed="1" w:qFormat="1"/>

</xml_diff>